<commit_message>
updating survey results: modified figure in the main text and expanded methods in the appendix
</commit_message>
<xml_diff>
--- a/MS/PubBias_draft.docx
+++ b/MS/PubBias_draft.docx
@@ -626,21 +626,7 @@
         <w:rPr>
           <w:rStyle w:val="LineNumber"/>
         </w:rPr>
-        <w:t xml:space="preserve">Malgorzata </w:t>
-      </w:r>
-      <w:proofErr w:type="spellStart"/>
-      <w:r>
-        <w:rPr>
-          <w:rStyle w:val="LineNumber"/>
-        </w:rPr>
-        <w:t>Lagisz</w:t>
-      </w:r>
-      <w:proofErr w:type="spellEnd"/>
-      <w:r>
-        <w:rPr>
-          <w:rStyle w:val="LineNumber"/>
-        </w:rPr>
-        <w:t>: 0000-0002-3993-6127</w:t>
+        <w:t>Malgorzata Lagisz: 0000-0002-3993-6127</w:t>
       </w:r>
     </w:p>
     <w:p>
@@ -824,23 +810,7 @@
           <w:rFonts w:ascii="Times New Roman" w:hAnsi="Times New Roman" w:cs="Times New Roman"/>
           <w:lang w:val="en-AU"/>
         </w:rPr>
-        <w:t xml:space="preserve"> = Rose, Shinichi, </w:t>
-      </w:r>
-      <w:proofErr w:type="spellStart"/>
-      <w:r>
-        <w:rPr>
-          <w:rFonts w:ascii="Times New Roman" w:hAnsi="Times New Roman" w:cs="Times New Roman"/>
-          <w:lang w:val="en-AU"/>
-        </w:rPr>
-        <w:t>Losia</w:t>
-      </w:r>
-      <w:proofErr w:type="spellEnd"/>
-      <w:r>
-        <w:rPr>
-          <w:rFonts w:ascii="Times New Roman" w:hAnsi="Times New Roman" w:cs="Times New Roman"/>
-          <w:lang w:val="en-AU"/>
-        </w:rPr>
-        <w:t xml:space="preserve">, Alfredo and </w:t>
+        <w:t xml:space="preserve"> = Rose, Shinichi, Losia, Alfredo and </w:t>
       </w:r>
       <w:r>
         <w:rPr>
@@ -2151,7 +2121,6 @@
         </w:rPr>
         <w:t>positive results are published faster than negative results (</w:t>
       </w:r>
-      <w:proofErr w:type="spellStart"/>
       <w:r>
         <w:rPr>
           <w:lang w:eastAsia="x-none"/>
@@ -2335,15 +2304,7 @@
           <w:noProof/>
           <w:lang w:eastAsia="x-none"/>
         </w:rPr>
-        <w:t>Trkalinos</w:t>
-      </w:r>
-      <w:proofErr w:type="spellEnd"/>
-      <w:r>
-        <w:rPr>
-          <w:noProof/>
-          <w:lang w:eastAsia="x-none"/>
-        </w:rPr>
-        <w:t xml:space="preserve"> &amp; Ioannidis, 2005; Koricheva, Jennions &amp; Lau, 2013; Koricheva &amp; Kulinskaya, 2019</w:t>
+        <w:t>Trkalinos &amp; Ioannidis, 2005; Koricheva, Jennions &amp; Lau, 2013; Koricheva &amp; Kulinskaya, 2019</w:t>
       </w:r>
       <w:r>
         <w:rPr>
@@ -2840,7 +2801,6 @@
       <w:r>
         <w:t>(</w:t>
       </w:r>
-      <w:proofErr w:type="spellStart"/>
       <w:r>
         <w:rPr>
           <w:lang w:eastAsia="x-none"/>
@@ -2864,15 +2824,7 @@
           <w:noProof/>
           <w:lang w:eastAsia="x-none"/>
         </w:rPr>
-        <w:t>Koricheva</w:t>
-      </w:r>
-      <w:proofErr w:type="spellEnd"/>
-      <w:r>
-        <w:rPr>
-          <w:noProof/>
-          <w:lang w:eastAsia="x-none"/>
-        </w:rPr>
-        <w:t xml:space="preserve"> &amp; Gurevitch, 2014</w:t>
+        <w:t>Koricheva &amp; Gurevitch, 2014</w:t>
       </w:r>
       <w:r>
         <w:rPr>
@@ -5327,7 +5279,6 @@
         </w:rPr>
         <w:t xml:space="preserve">where the </w:t>
       </w:r>
-      <w:proofErr w:type="spellStart"/>
       <w:r>
         <w:rPr>
           <w:i/>
@@ -5340,14 +5291,7 @@
         <w:rPr>
           <w:lang w:eastAsia="x-none"/>
         </w:rPr>
-        <w:t>th</w:t>
-      </w:r>
-      <w:proofErr w:type="spellEnd"/>
-      <w:r>
-        <w:rPr>
-          <w:lang w:eastAsia="x-none"/>
-        </w:rPr>
-        <w:t xml:space="preserve"> effect size (SMD) and sampling variance (Var) are a function of the means (</w:t>
+        <w:t>th effect size (SMD) and sampling variance (Var) are a function of the means (</w:t>
       </w:r>
       <m:oMath>
         <m:bar>
@@ -5593,7 +5537,6 @@
           <w:lang w:val="sv-SE"/>
         </w:rPr>
       </w:pPr>
-      <w:proofErr w:type="spellStart"/>
       <m:oMathPara>
         <m:oMathParaPr>
           <m:jc m:val="center"/>
@@ -5609,7 +5552,6 @@
             </w:rPr>
             <m:t>ln</m:t>
           </m:r>
-          <w:proofErr w:type="spellEnd"/>
           <m:sSub>
             <m:sSubPr>
               <m:ctrlPr>
@@ -5821,7 +5763,6 @@
               </m:ctrlPr>
             </m:dPr>
             <m:e>
-              <w:proofErr w:type="spellStart"/>
               <m:r>
                 <m:rPr>
                   <m:nor/>
@@ -5832,7 +5773,6 @@
                 </w:rPr>
                 <m:t>ln</m:t>
               </m:r>
-              <w:proofErr w:type="spellEnd"/>
               <m:sSub>
                 <m:sSubPr>
                   <m:ctrlPr>
@@ -6637,7 +6577,6 @@
         </w:rPr>
         <w:t xml:space="preserve">where </w:t>
       </w:r>
-      <w:proofErr w:type="spellStart"/>
       <w:r>
         <w:rPr>
           <w:i/>
@@ -6655,7 +6594,6 @@
         </w:rPr>
         <w:t>i</w:t>
       </w:r>
-      <w:proofErr w:type="spellEnd"/>
       <w:r>
         <w:rPr>
           <w:vertAlign w:val="subscript"/>
@@ -6669,7 +6607,6 @@
         </w:rPr>
         <w:t xml:space="preserve">is the </w:t>
       </w:r>
-      <w:proofErr w:type="spellStart"/>
       <w:r>
         <w:rPr>
           <w:i/>
@@ -6682,16 +6619,8 @@
         <w:rPr>
           <w:lang w:eastAsia="x-none"/>
         </w:rPr>
-        <w:t>th</w:t>
-      </w:r>
-      <w:proofErr w:type="spellEnd"/>
-      <w:r>
-        <w:rPr>
-          <w:lang w:eastAsia="x-none"/>
-        </w:rPr>
-        <w:t xml:space="preserve"> sample size used to obtain the correlation coefficient, </w:t>
-      </w:r>
-      <w:proofErr w:type="spellStart"/>
+        <w:t xml:space="preserve">th sample size used to obtain the correlation coefficient, </w:t>
+      </w:r>
       <w:r>
         <w:rPr>
           <w:i/>
@@ -6709,7 +6638,6 @@
         </w:rPr>
         <w:t>i</w:t>
       </w:r>
-      <w:proofErr w:type="spellEnd"/>
       <w:r>
         <w:rPr>
           <w:lang w:eastAsia="x-none"/>
@@ -7507,7 +7435,6 @@
         </w:rPr>
         <w:t xml:space="preserve">where </w:t>
       </w:r>
-      <w:proofErr w:type="spellStart"/>
       <w:r>
         <w:rPr>
           <w:i/>
@@ -7523,14 +7450,12 @@
         </w:rPr>
         <w:t>i</w:t>
       </w:r>
-      <w:proofErr w:type="spellEnd"/>
       <w:r>
         <w:rPr>
           <w:lang w:eastAsia="x-none"/>
         </w:rPr>
         <w:t xml:space="preserve"> is the between-study (effect-size) effect for the </w:t>
       </w:r>
-      <w:proofErr w:type="spellStart"/>
       <w:r>
         <w:rPr>
           <w:i/>
@@ -7543,14 +7468,7 @@
         <w:rPr>
           <w:lang w:eastAsia="x-none"/>
         </w:rPr>
-        <w:t>th</w:t>
-      </w:r>
-      <w:proofErr w:type="spellEnd"/>
-      <w:r>
-        <w:rPr>
-          <w:lang w:eastAsia="x-none"/>
-        </w:rPr>
-        <w:t xml:space="preserve"> effect size, normally distributed with</w:t>
+        <w:t>th effect size, normally distributed with</w:t>
       </w:r>
       <w:r>
         <w:rPr>
@@ -7712,7 +7630,6 @@
         </w:rPr>
         <w:t xml:space="preserve">is the sampling error for the </w:t>
       </w:r>
-      <w:proofErr w:type="spellStart"/>
       <w:r>
         <w:rPr>
           <w:i/>
@@ -7725,16 +7642,8 @@
         <w:rPr>
           <w:lang w:eastAsia="x-none"/>
         </w:rPr>
-        <w:t>th</w:t>
-      </w:r>
-      <w:proofErr w:type="spellEnd"/>
-      <w:r>
-        <w:rPr>
-          <w:lang w:eastAsia="x-none"/>
-        </w:rPr>
-        <w:t xml:space="preserve"> effect size, distributed with the </w:t>
-      </w:r>
-      <w:proofErr w:type="spellStart"/>
+        <w:t xml:space="preserve">th effect size, distributed with the </w:t>
+      </w:r>
       <w:r>
         <w:rPr>
           <w:i/>
@@ -7747,14 +7656,7 @@
         <w:rPr>
           <w:lang w:eastAsia="x-none"/>
         </w:rPr>
-        <w:t>th</w:t>
-      </w:r>
-      <w:proofErr w:type="spellEnd"/>
-      <w:r>
-        <w:rPr>
-          <w:lang w:eastAsia="x-none"/>
-        </w:rPr>
-        <w:t xml:space="preserve"> sampling variance</w:t>
+        <w:t>th sampling variance</w:t>
       </w:r>
       <w:r>
         <w:rPr>
@@ -7762,7 +7664,6 @@
         </w:rPr>
         <w:t xml:space="preserve"> (note that </w:t>
       </w:r>
-      <w:proofErr w:type="spellStart"/>
       <w:r>
         <w:rPr>
           <w:i/>
@@ -7770,11 +7671,9 @@
         </w:rPr>
         <w:t>i</w:t>
       </w:r>
-      <w:proofErr w:type="spellEnd"/>
       <w:r>
         <w:t xml:space="preserve"> = 1, 2, …, </w:t>
       </w:r>
-      <w:proofErr w:type="spellStart"/>
       <w:r>
         <w:rPr>
           <w:i/>
@@ -7788,21 +7687,29 @@
           <w:iCs/>
           <w:vertAlign w:val="subscript"/>
         </w:rPr>
-        <w:t>effect</w:t>
-      </w:r>
-      <w:proofErr w:type="spellEnd"/>
+        <w:t>effect-size</w:t>
+      </w:r>
+      <w:r>
+        <w:t xml:space="preserve">, the number of effect sizes, effect sizes are independent from each other so </w:t>
+      </w:r>
+      <w:r>
+        <w:rPr>
+          <w:i/>
+          <w:iCs/>
+        </w:rPr>
+        <w:t>N</w:t>
+      </w:r>
       <w:r>
         <w:rPr>
           <w:i/>
           <w:iCs/>
           <w:vertAlign w:val="subscript"/>
         </w:rPr>
-        <w:t>-size</w:t>
-      </w:r>
-      <w:r>
-        <w:t xml:space="preserve">, the number of effect sizes, effect sizes are independent from each other so </w:t>
-      </w:r>
-      <w:proofErr w:type="spellStart"/>
+        <w:t>effect-size</w:t>
+      </w:r>
+      <w:r>
+        <w:t xml:space="preserve"> = </w:t>
+      </w:r>
       <w:r>
         <w:rPr>
           <w:i/>
@@ -7816,37 +7723,8 @@
           <w:iCs/>
           <w:vertAlign w:val="subscript"/>
         </w:rPr>
-        <w:t>effect</w:t>
-      </w:r>
-      <w:proofErr w:type="spellEnd"/>
-      <w:r>
-        <w:rPr>
-          <w:i/>
-          <w:iCs/>
-          <w:vertAlign w:val="subscript"/>
-        </w:rPr>
-        <w:t>-size</w:t>
-      </w:r>
-      <w:r>
-        <w:t xml:space="preserve"> = </w:t>
-      </w:r>
-      <w:proofErr w:type="spellStart"/>
-      <w:r>
-        <w:rPr>
-          <w:i/>
-          <w:iCs/>
-        </w:rPr>
-        <w:t>N</w:t>
-      </w:r>
-      <w:r>
-        <w:rPr>
-          <w:i/>
-          <w:iCs/>
-          <w:vertAlign w:val="subscript"/>
-        </w:rPr>
         <w:t>study</w:t>
       </w:r>
-      <w:proofErr w:type="spellEnd"/>
       <w:r>
         <w:t>, the number of studies</w:t>
       </w:r>
@@ -9242,21 +9120,7 @@
         <w:rPr>
           <w:lang w:eastAsia="x-none"/>
         </w:rPr>
-        <w:t xml:space="preserve"> based on small sample sizes (</w:t>
-      </w:r>
-      <w:proofErr w:type="gramStart"/>
-      <w:r>
-        <w:rPr>
-          <w:lang w:eastAsia="x-none"/>
-        </w:rPr>
-        <w:t>i.e.</w:t>
-      </w:r>
-      <w:proofErr w:type="gramEnd"/>
-      <w:r>
-        <w:rPr>
-          <w:lang w:eastAsia="x-none"/>
-        </w:rPr>
-        <w:t xml:space="preserve"> large sampling variance)</w:t>
+        <w:t xml:space="preserve"> based on small sample sizes (i.e. large sampling variance)</w:t>
       </w:r>
       <w:r>
         <w:rPr>
@@ -10975,19 +10839,11 @@
         </w:rPr>
         <w:t xml:space="preserve"> </w:t>
       </w:r>
-      <w:proofErr w:type="spellStart"/>
-      <w:r>
-        <w:rPr>
-          <w:lang w:eastAsia="x-none"/>
-        </w:rPr>
-        <w:t>Kossmeier</w:t>
-      </w:r>
-      <w:proofErr w:type="spellEnd"/>
-      <w:r>
-        <w:rPr>
-          <w:lang w:eastAsia="x-none"/>
-        </w:rPr>
-        <w:t xml:space="preserve">, </w:t>
+      <w:r>
+        <w:rPr>
+          <w:lang w:eastAsia="x-none"/>
+        </w:rPr>
+        <w:t xml:space="preserve">Kossmeier, </w:t>
       </w:r>
       <w:r>
         <w:rPr>
@@ -12305,19 +12161,7 @@
         <w:rPr>
           <w:lang w:eastAsia="x-none"/>
         </w:rPr>
-        <w:t xml:space="preserve">extensive work exists on </w:t>
-      </w:r>
-      <w:r>
-        <w:rPr>
-          <w:lang w:eastAsia="x-none"/>
-        </w:rPr>
-        <w:t>funnel plots</w:t>
-      </w:r>
-      <w:r>
-        <w:rPr>
-          <w:lang w:eastAsia="x-none"/>
-        </w:rPr>
-        <w:t xml:space="preserve"> and heterogeneity</w:t>
+        <w:t>extensive work exists on funnel plots and heterogeneity</w:t>
       </w:r>
       <w:r>
         <w:rPr>
@@ -13542,7 +13386,6 @@
         </w:rPr>
         <w:t xml:space="preserve">here </w:t>
       </w:r>
-      <w:proofErr w:type="spellStart"/>
       <w:r>
         <w:rPr>
           <w:i/>
@@ -13560,7 +13403,6 @@
         </w:rPr>
         <w:t>i</w:t>
       </w:r>
-      <w:proofErr w:type="spellEnd"/>
       <w:r>
         <w:rPr>
           <w:vertAlign w:val="subscript"/>
@@ -13574,7 +13416,6 @@
         </w:rPr>
         <w:t xml:space="preserve">is the </w:t>
       </w:r>
-      <w:proofErr w:type="spellStart"/>
       <w:r>
         <w:rPr>
           <w:i/>
@@ -13587,14 +13428,7 @@
         <w:rPr>
           <w:lang w:eastAsia="x-none"/>
         </w:rPr>
-        <w:t>th</w:t>
-      </w:r>
-      <w:proofErr w:type="spellEnd"/>
-      <w:r>
-        <w:rPr>
-          <w:lang w:eastAsia="x-none"/>
-        </w:rPr>
-        <w:t xml:space="preserve"> </w:t>
+        <w:t xml:space="preserve">th </w:t>
       </w:r>
       <w:r>
         <w:rPr>
@@ -13628,7 +13462,6 @@
         </w:rPr>
         <w:t>effect size by its SE (</w:t>
       </w:r>
-      <w:proofErr w:type="spellStart"/>
       <w:r>
         <w:rPr>
           <w:i/>
@@ -13646,7 +13479,6 @@
         </w:rPr>
         <w:t>i</w:t>
       </w:r>
-      <w:proofErr w:type="spellEnd"/>
       <w:r>
         <w:rPr>
           <w:i/>
@@ -13739,7 +13571,6 @@
       <w:r>
         <w:t>the precision (</w:t>
       </w:r>
-      <w:proofErr w:type="spellStart"/>
       <w:r>
         <w:rPr>
           <w:i/>
@@ -13747,7 +13578,6 @@
         </w:rPr>
         <w:t>prec</w:t>
       </w:r>
-      <w:proofErr w:type="spellEnd"/>
       <w:r>
         <w:t xml:space="preserve"> or 1/</w:t>
       </w:r>
@@ -14648,7 +14478,6 @@
         </w:rPr>
         <w:t xml:space="preserve">here </w:t>
       </w:r>
-      <w:proofErr w:type="spellStart"/>
       <w:r>
         <w:rPr>
           <w:i/>
@@ -14666,14 +14495,12 @@
         </w:rPr>
         <w:t>i</w:t>
       </w:r>
-      <w:proofErr w:type="spellEnd"/>
       <w:r>
         <w:rPr>
           <w:lang w:eastAsia="x-none"/>
         </w:rPr>
         <w:t xml:space="preserve"> is the </w:t>
       </w:r>
-      <w:proofErr w:type="spellStart"/>
       <w:r>
         <w:rPr>
           <w:i/>
@@ -14686,14 +14513,7 @@
         <w:rPr>
           <w:lang w:eastAsia="x-none"/>
         </w:rPr>
-        <w:t>th</w:t>
-      </w:r>
-      <w:proofErr w:type="spellEnd"/>
-      <w:r>
-        <w:rPr>
-          <w:lang w:eastAsia="x-none"/>
-        </w:rPr>
-        <w:t xml:space="preserve"> effect size and </w:t>
+        <w:t xml:space="preserve">th effect size and </w:t>
       </w:r>
       <m:oMath>
         <m:sSub>
@@ -16841,21 +16661,7 @@
         <w:rPr>
           <w:lang w:eastAsia="x-none"/>
         </w:rPr>
-        <w:t>corresponding uncertainties (</w:t>
-      </w:r>
-      <w:proofErr w:type="gramStart"/>
-      <w:r>
-        <w:rPr>
-          <w:lang w:eastAsia="x-none"/>
-        </w:rPr>
-        <w:t>e.g.</w:t>
-      </w:r>
-      <w:proofErr w:type="gramEnd"/>
-      <w:r>
-        <w:rPr>
-          <w:lang w:eastAsia="x-none"/>
-        </w:rPr>
-        <w:t xml:space="preserve"> sampling variance)</w:t>
+        <w:t>corresponding uncertainties (e.g. sampling variance)</w:t>
       </w:r>
       <w:r>
         <w:rPr>
@@ -16885,30 +16691,8 @@
         <w:rPr>
           <w:lang w:eastAsia="x-none"/>
         </w:rPr>
-        <w:t xml:space="preserve"> </w:t>
-      </w:r>
-      <w:proofErr w:type="spellStart"/>
-      <w:r>
-        <w:rPr>
-          <w:lang w:eastAsia="x-none"/>
-        </w:rPr>
-        <w:t>Begg</w:t>
-      </w:r>
-      <w:proofErr w:type="spellEnd"/>
-      <w:r>
-        <w:rPr>
-          <w:lang w:eastAsia="x-none"/>
-        </w:rPr>
-        <w:t xml:space="preserve"> and </w:t>
-      </w:r>
-      <w:proofErr w:type="spellStart"/>
-      <w:r>
-        <w:rPr>
-          <w:lang w:eastAsia="x-none"/>
-        </w:rPr>
-        <w:t>Manzumdar</w:t>
-      </w:r>
-      <w:proofErr w:type="spellEnd"/>
+        <w:t xml:space="preserve"> Begg and Manzumdar</w:t>
+      </w:r>
       <w:r>
         <w:rPr>
           <w:lang w:eastAsia="x-none"/>
@@ -17428,16 +17212,8 @@
         <w:rPr>
           <w:lang w:eastAsia="x-none"/>
         </w:rPr>
-        <w:t>non-</w:t>
-      </w:r>
-      <w:proofErr w:type="spellStart"/>
-      <w:r>
-        <w:rPr>
-          <w:lang w:eastAsia="x-none"/>
-        </w:rPr>
-        <w:t>signficant</w:t>
-      </w:r>
-      <w:proofErr w:type="spellEnd"/>
+        <w:t>non-signficant</w:t>
+      </w:r>
       <w:r>
         <w:rPr>
           <w:lang w:eastAsia="x-none"/>
@@ -17528,7 +17304,6 @@
         </w:rPr>
         <w:t xml:space="preserve"> in ecology and evolution (</w:t>
       </w:r>
-      <w:proofErr w:type="spellStart"/>
       <w:r>
         <w:rPr>
           <w:lang w:eastAsia="x-none"/>
@@ -17552,15 +17327,7 @@
           <w:noProof/>
           <w:lang w:eastAsia="x-none"/>
         </w:rPr>
-        <w:t>Jennions</w:t>
-      </w:r>
-      <w:proofErr w:type="spellEnd"/>
-      <w:r>
-        <w:rPr>
-          <w:noProof/>
-          <w:lang w:eastAsia="x-none"/>
-        </w:rPr>
-        <w:t xml:space="preserve"> &amp; Moller, 2002</w:t>
+        <w:t>Jennions &amp; Moller, 2002</w:t>
       </w:r>
       <w:r>
         <w:rPr>
@@ -18612,7 +18379,6 @@
         </w:rPr>
         <w:t xml:space="preserve">where </w:t>
       </w:r>
-      <w:proofErr w:type="spellStart"/>
       <w:r>
         <w:rPr>
           <w:i/>
@@ -18630,7 +18396,6 @@
         </w:rPr>
         <w:t>i</w:t>
       </w:r>
-      <w:proofErr w:type="spellEnd"/>
       <w:r>
         <w:rPr>
           <w:lang w:eastAsia="x-none"/>
@@ -18643,7 +18408,6 @@
         </w:rPr>
         <w:t xml:space="preserve">the </w:t>
       </w:r>
-      <w:proofErr w:type="spellStart"/>
       <w:r>
         <w:rPr>
           <w:i/>
@@ -18656,14 +18420,7 @@
         <w:rPr>
           <w:lang w:eastAsia="x-none"/>
         </w:rPr>
-        <w:t>th</w:t>
-      </w:r>
-      <w:proofErr w:type="spellEnd"/>
-      <w:r>
-        <w:rPr>
-          <w:lang w:eastAsia="x-none"/>
-        </w:rPr>
-        <w:t xml:space="preserve"> study</w:t>
+        <w:t>th study</w:t>
       </w:r>
       <w:r>
         <w:rPr>
@@ -18699,21 +18456,7 @@
         <w:rPr>
           <w:lang w:eastAsia="x-none"/>
         </w:rPr>
-        <w:t>accommodate other moderators (</w:t>
-      </w:r>
-      <w:proofErr w:type="gramStart"/>
-      <w:r>
-        <w:rPr>
-          <w:lang w:eastAsia="x-none"/>
-        </w:rPr>
-        <w:t>i.e.</w:t>
-      </w:r>
-      <w:proofErr w:type="gramEnd"/>
-      <w:r>
-        <w:rPr>
-          <w:lang w:eastAsia="x-none"/>
-        </w:rPr>
-        <w:t xml:space="preserve"> potential confounding </w:t>
+        <w:t xml:space="preserve">accommodate other moderators (i.e. potential confounding </w:t>
       </w:r>
       <w:r>
         <w:rPr>
@@ -19547,7 +19290,6 @@
         </w:rPr>
         <w:t xml:space="preserve">where </w:t>
       </w:r>
-      <w:proofErr w:type="spellStart"/>
       <w:r>
         <w:rPr>
           <w:i/>
@@ -19565,7 +19307,6 @@
         </w:rPr>
         <w:t>i</w:t>
       </w:r>
-      <w:proofErr w:type="spellEnd"/>
       <w:r>
         <w:rPr>
           <w:i/>
@@ -19580,7 +19321,6 @@
         </w:rPr>
         <w:t xml:space="preserve">is the </w:t>
       </w:r>
-      <w:proofErr w:type="spellStart"/>
       <w:r>
         <w:rPr>
           <w:i/>
@@ -19593,16 +19333,8 @@
         <w:rPr>
           <w:lang w:eastAsia="x-none"/>
         </w:rPr>
-        <w:t>th</w:t>
-      </w:r>
-      <w:proofErr w:type="spellEnd"/>
-      <w:r>
-        <w:rPr>
-          <w:lang w:eastAsia="x-none"/>
-        </w:rPr>
-        <w:t xml:space="preserve"> z value (</w:t>
-      </w:r>
-      <w:proofErr w:type="spellStart"/>
+        <w:t>th z value (</w:t>
+      </w:r>
       <w:r>
         <w:rPr>
           <w:i/>
@@ -19620,7 +19352,6 @@
         </w:rPr>
         <w:t>i</w:t>
       </w:r>
-      <w:proofErr w:type="spellEnd"/>
       <w:r>
         <w:rPr>
           <w:i/>
@@ -19666,16 +19397,8 @@
         <w:rPr>
           <w:lang w:eastAsia="x-none"/>
         </w:rPr>
-        <w:t xml:space="preserve">The method by </w:t>
-      </w:r>
-      <w:proofErr w:type="spellStart"/>
-      <w:r>
-        <w:rPr>
-          <w:lang w:eastAsia="x-none"/>
-        </w:rPr>
-        <w:t>Owrin</w:t>
-      </w:r>
-      <w:proofErr w:type="spellEnd"/>
+        <w:t>The method by Owrin</w:t>
+      </w:r>
       <w:r>
         <w:rPr>
           <w:lang w:eastAsia="x-none"/>
@@ -19986,19 +19709,11 @@
         </w:rPr>
         <w:t>overall mean (</w:t>
       </w:r>
-      <w:proofErr w:type="gramStart"/>
-      <w:r>
-        <w:rPr>
-          <w:lang w:eastAsia="x-none"/>
-        </w:rPr>
-        <w:t>i.e.</w:t>
-      </w:r>
-      <w:proofErr w:type="gramEnd"/>
-      <w:r>
-        <w:rPr>
-          <w:lang w:eastAsia="x-none"/>
-        </w:rPr>
-        <w:t xml:space="preserve"> </w:t>
+      <w:r>
+        <w:rPr>
+          <w:lang w:eastAsia="x-none"/>
+        </w:rPr>
+        <w:t xml:space="preserve">i.e. </w:t>
       </w:r>
       <w:r>
         <w:rPr>
@@ -20018,7 +19733,6 @@
         </w:rPr>
         <w:t xml:space="preserve"> and </w:t>
       </w:r>
-      <w:proofErr w:type="spellStart"/>
       <w:r>
         <w:rPr>
           <w:i/>
@@ -20036,7 +19750,6 @@
         </w:rPr>
         <w:t>n</w:t>
       </w:r>
-      <w:proofErr w:type="spellEnd"/>
       <w:r>
         <w:rPr>
           <w:lang w:eastAsia="x-none"/>
@@ -20073,19 +19786,11 @@
         </w:rPr>
         <w:t xml:space="preserve"> and </w:t>
       </w:r>
-      <w:proofErr w:type="spellStart"/>
-      <w:r>
-        <w:rPr>
-          <w:lang w:eastAsia="x-none"/>
-        </w:rPr>
-        <w:t>Orwin’s</w:t>
-      </w:r>
-      <w:proofErr w:type="spellEnd"/>
-      <w:r>
-        <w:rPr>
-          <w:lang w:eastAsia="x-none"/>
-        </w:rPr>
-        <w:t xml:space="preserve"> fail-safe numbers ignore sample sizes </w:t>
+      <w:r>
+        <w:rPr>
+          <w:lang w:eastAsia="x-none"/>
+        </w:rPr>
+        <w:t xml:space="preserve">Orwin’s fail-safe numbers ignore sample sizes </w:t>
       </w:r>
       <w:r>
         <w:rPr>
@@ -20731,7 +20436,6 @@
         </w:rPr>
         <w:t xml:space="preserve">where </w:t>
       </w:r>
-      <w:proofErr w:type="spellStart"/>
       <w:r>
         <w:rPr>
           <w:i/>
@@ -20749,7 +20453,6 @@
         </w:rPr>
         <w:t>i</w:t>
       </w:r>
-      <w:proofErr w:type="spellEnd"/>
       <w:r>
         <w:rPr>
           <w:i/>
@@ -20793,7 +20496,6 @@
         </w:rPr>
         <w:t xml:space="preserve">; note that </w:t>
       </w:r>
-      <w:proofErr w:type="spellStart"/>
       <w:r>
         <w:rPr>
           <w:i/>
@@ -20811,7 +20513,6 @@
         </w:rPr>
         <w:t>i</w:t>
       </w:r>
-      <w:proofErr w:type="spellEnd"/>
       <w:r>
         <w:rPr>
           <w:lang w:eastAsia="x-none"/>
@@ -21406,7 +21107,6 @@
         </w:rPr>
         <w:t xml:space="preserve">package </w:t>
       </w:r>
-      <w:proofErr w:type="spellStart"/>
       <w:r>
         <w:rPr>
           <w:i/>
@@ -21415,7 +21115,6 @@
         </w:rPr>
         <w:t>metafor</w:t>
       </w:r>
-      <w:proofErr w:type="spellEnd"/>
       <w:r>
         <w:rPr>
           <w:lang w:eastAsia="x-none"/>
@@ -21483,7 +21182,6 @@
         </w:rPr>
         <w:t xml:space="preserve">; its example dataset shows </w:t>
       </w:r>
-      <w:proofErr w:type="spellStart"/>
       <w:r>
         <w:rPr>
           <w:i/>
@@ -21501,7 +21199,6 @@
         </w:rPr>
         <w:t>Rosenthal</w:t>
       </w:r>
-      <w:proofErr w:type="spellEnd"/>
       <w:r>
         <w:rPr>
           <w:lang w:eastAsia="x-none"/>
@@ -21520,7 +21217,6 @@
         </w:rPr>
         <w:t xml:space="preserve">, </w:t>
       </w:r>
-      <w:proofErr w:type="spellStart"/>
       <w:r>
         <w:rPr>
           <w:i/>
@@ -21538,7 +21234,6 @@
         </w:rPr>
         <w:t>Owrin</w:t>
       </w:r>
-      <w:proofErr w:type="spellEnd"/>
       <w:r>
         <w:rPr>
           <w:lang w:eastAsia="x-none"/>
@@ -21563,7 +21258,6 @@
         </w:rPr>
         <w:t xml:space="preserve"> and </w:t>
       </w:r>
-      <w:proofErr w:type="spellStart"/>
       <w:r>
         <w:rPr>
           <w:i/>
@@ -21590,7 +21284,6 @@
         </w:rPr>
         <w:t>senberg</w:t>
       </w:r>
-      <w:proofErr w:type="spellEnd"/>
       <w:r>
         <w:rPr>
           <w:lang w:eastAsia="x-none"/>
@@ -22319,7 +22012,6 @@
         </w:rPr>
         <w:t xml:space="preserve"> (say, </w:t>
       </w:r>
-      <w:proofErr w:type="spellStart"/>
       <w:r>
         <w:rPr>
           <w:i/>
@@ -22337,7 +22029,6 @@
         </w:rPr>
         <w:t>missing</w:t>
       </w:r>
-      <w:proofErr w:type="spellEnd"/>
       <w:r>
         <w:rPr>
           <w:lang w:eastAsia="x-none"/>
@@ -22505,7 +22196,6 @@
         </w:rPr>
         <w:t xml:space="preserve"> </w:t>
       </w:r>
-      <w:proofErr w:type="spellStart"/>
       <w:r>
         <w:rPr>
           <w:i/>
@@ -22523,7 +22213,6 @@
         </w:rPr>
         <w:t>missing</w:t>
       </w:r>
-      <w:proofErr w:type="spellEnd"/>
       <w:r>
         <w:rPr>
           <w:i/>
@@ -22612,7 +22301,6 @@
         </w:rPr>
         <w:t xml:space="preserve"> </w:t>
       </w:r>
-      <w:proofErr w:type="spellStart"/>
       <w:r>
         <w:rPr>
           <w:i/>
@@ -22630,7 +22318,6 @@
         </w:rPr>
         <w:t>missing</w:t>
       </w:r>
-      <w:proofErr w:type="spellEnd"/>
       <w:r>
         <w:rPr>
           <w:i/>
@@ -22657,7 +22344,6 @@
         </w:rPr>
         <w:t xml:space="preserve">Subsequently, </w:t>
       </w:r>
-      <w:proofErr w:type="spellStart"/>
       <w:r>
         <w:rPr>
           <w:i/>
@@ -22675,7 +22361,6 @@
         </w:rPr>
         <w:t>missing</w:t>
       </w:r>
-      <w:proofErr w:type="spellEnd"/>
       <w:r>
         <w:rPr>
           <w:i/>
@@ -23002,21 +22687,7 @@
         <w:rPr>
           <w:lang w:eastAsia="x-none"/>
         </w:rPr>
-        <w:t>homogeneity (</w:t>
-      </w:r>
-      <w:proofErr w:type="gramStart"/>
-      <w:r>
-        <w:rPr>
-          <w:lang w:eastAsia="x-none"/>
-        </w:rPr>
-        <w:t>i.e.</w:t>
-      </w:r>
-      <w:proofErr w:type="gramEnd"/>
-      <w:r>
-        <w:rPr>
-          <w:lang w:eastAsia="x-none"/>
-        </w:rPr>
-        <w:t xml:space="preserve"> a true mean for all effect sizes)</w:t>
+        <w:t>homogeneity (i.e. a true mean for all effect sizes)</w:t>
       </w:r>
       <w:r>
         <w:rPr>
@@ -23368,7 +23039,6 @@
         </w:rPr>
         <w:t>(</w:t>
       </w:r>
-      <w:proofErr w:type="spellStart"/>
       <w:r>
         <w:rPr>
           <w:lang w:eastAsia="x-none"/>
@@ -23392,15 +23062,7 @@
           <w:noProof/>
           <w:lang w:eastAsia="x-none"/>
         </w:rPr>
-        <w:t>Weinhandl</w:t>
-      </w:r>
-      <w:proofErr w:type="spellEnd"/>
-      <w:r>
-        <w:rPr>
-          <w:noProof/>
-          <w:lang w:eastAsia="x-none"/>
-        </w:rPr>
-        <w:t xml:space="preserve"> &amp; Duval, 2012</w:t>
+        <w:t>Weinhandl &amp; Duval, 2012</w:t>
       </w:r>
       <w:r>
         <w:rPr>
@@ -23505,15 +23167,7 @@
         <w:t xml:space="preserve">recent simulation work by </w:t>
       </w:r>
       <w:r>
-        <w:t xml:space="preserve">Rogers and </w:t>
-      </w:r>
-      <w:proofErr w:type="spellStart"/>
-      <w:r>
-        <w:t>Pustejovksy</w:t>
-      </w:r>
-      <w:proofErr w:type="spellEnd"/>
-      <w:r>
-        <w:t xml:space="preserve"> (</w:t>
+        <w:t>Rogers and Pustejovksy (</w:t>
       </w:r>
       <w:r>
         <w:fldChar w:fldCharType="begin"/>
@@ -23960,7 +23614,6 @@
         </w:rPr>
         <w:t xml:space="preserve"> (</w:t>
       </w:r>
-      <w:proofErr w:type="spellStart"/>
       <w:r>
         <w:rPr>
           <w:lang w:eastAsia="x-none"/>
@@ -23984,15 +23637,7 @@
           <w:noProof/>
           <w:lang w:eastAsia="x-none"/>
         </w:rPr>
-        <w:t>Simonsohn</w:t>
-      </w:r>
-      <w:proofErr w:type="spellEnd"/>
-      <w:r>
-        <w:rPr>
-          <w:noProof/>
-          <w:lang w:eastAsia="x-none"/>
-        </w:rPr>
-        <w:t>, Nelson &amp; Simmons, 2014</w:t>
+        <w:t>Simonsohn, Nelson &amp; Simmons, 2014</w:t>
       </w:r>
       <w:r>
         <w:rPr>
@@ -25215,7 +24860,6 @@
         </w:rPr>
         <w:t xml:space="preserve">one recent model by </w:t>
       </w:r>
-      <w:proofErr w:type="spellStart"/>
       <w:r>
         <w:rPr>
           <w:lang w:eastAsia="x-none"/>
@@ -25226,28 +24870,7 @@
         <w:rPr>
           <w:lang w:eastAsia="x-none"/>
         </w:rPr>
-        <w:t>tkowicz</w:t>
-      </w:r>
-      <w:proofErr w:type="spellEnd"/>
-      <w:r>
-        <w:rPr>
-          <w:lang w:eastAsia="x-none"/>
-        </w:rPr>
-        <w:t xml:space="preserve"> and </w:t>
-      </w:r>
-      <w:proofErr w:type="spellStart"/>
-      <w:r>
-        <w:rPr>
-          <w:lang w:eastAsia="x-none"/>
-        </w:rPr>
-        <w:t>Vevea</w:t>
-      </w:r>
-      <w:proofErr w:type="spellEnd"/>
-      <w:r>
-        <w:rPr>
-          <w:lang w:eastAsia="x-none"/>
-        </w:rPr>
-        <w:t xml:space="preserve"> (</w:t>
+        <w:t>tkowicz and Vevea (</w:t>
       </w:r>
       <w:r>
         <w:rPr>
@@ -26321,7 +25944,6 @@
         </w:rPr>
         <w:t xml:space="preserve">and </w:t>
       </w:r>
-      <w:proofErr w:type="spellStart"/>
       <w:r>
         <w:rPr>
           <w:i/>
@@ -26339,7 +25961,6 @@
         </w:rPr>
         <w:t>j</w:t>
       </w:r>
-      <w:proofErr w:type="spellEnd"/>
       <w:r>
         <w:rPr>
           <w:lang w:eastAsia="x-none"/>
@@ -26358,7 +25979,6 @@
         </w:rPr>
         <w:t xml:space="preserve">the </w:t>
       </w:r>
-      <w:proofErr w:type="spellStart"/>
       <w:r>
         <w:rPr>
           <w:i/>
@@ -26371,14 +25991,7 @@
         <w:rPr>
           <w:lang w:eastAsia="x-none"/>
         </w:rPr>
-        <w:t>th</w:t>
-      </w:r>
-      <w:proofErr w:type="spellEnd"/>
-      <w:r>
-        <w:rPr>
-          <w:lang w:eastAsia="x-none"/>
-        </w:rPr>
-        <w:t xml:space="preserve"> study, normally </w:t>
+        <w:t xml:space="preserve">th study, normally </w:t>
       </w:r>
       <w:r>
         <w:rPr>
@@ -26447,7 +26060,6 @@
       </w:r>
       <w:commentRangeStart w:id="37"/>
       <w:commentRangeStart w:id="38"/>
-      <w:proofErr w:type="spellStart"/>
       <w:r>
         <w:rPr>
           <w:i/>
@@ -26465,7 +26077,6 @@
         </w:rPr>
         <w:t>i</w:t>
       </w:r>
-      <w:proofErr w:type="spellEnd"/>
       <w:r>
         <w:rPr>
           <w:lang w:eastAsia="x-none"/>
@@ -26512,7 +26123,6 @@
         </w:rPr>
         <w:t xml:space="preserve"> </w:t>
       </w:r>
-      <w:proofErr w:type="spellStart"/>
       <w:r>
         <w:rPr>
           <w:i/>
@@ -26525,14 +26135,7 @@
         <w:rPr>
           <w:lang w:eastAsia="x-none"/>
         </w:rPr>
-        <w:t>th</w:t>
-      </w:r>
-      <w:proofErr w:type="spellEnd"/>
-      <w:r>
-        <w:rPr>
-          <w:lang w:eastAsia="x-none"/>
-        </w:rPr>
-        <w:t xml:space="preserve"> effect size, </w:t>
+        <w:t xml:space="preserve">th effect size, </w:t>
       </w:r>
       <w:r>
         <w:rPr>
@@ -26668,7 +26271,6 @@
       <w:r>
         <w:t xml:space="preserve">…, </w:t>
       </w:r>
-      <w:proofErr w:type="spellStart"/>
       <w:r>
         <w:rPr>
           <w:i/>
@@ -26684,7 +26286,6 @@
         </w:rPr>
         <w:t>study</w:t>
       </w:r>
-      <w:proofErr w:type="spellEnd"/>
       <w:r>
         <w:t xml:space="preserve">, </w:t>
       </w:r>
@@ -26700,7 +26301,6 @@
       <w:r>
         <w:t xml:space="preserve"> and </w:t>
       </w:r>
-      <w:proofErr w:type="spellStart"/>
       <w:r>
         <w:rPr>
           <w:i/>
@@ -26708,7 +26308,6 @@
         </w:rPr>
         <w:t>i</w:t>
       </w:r>
-      <w:proofErr w:type="spellEnd"/>
       <w:r>
         <w:t xml:space="preserve"> = 1, </w:t>
       </w:r>
@@ -26718,7 +26317,6 @@
       <w:r>
         <w:t xml:space="preserve">…, </w:t>
       </w:r>
-      <w:proofErr w:type="spellStart"/>
       <w:r>
         <w:rPr>
           <w:i/>
@@ -26732,27 +26330,35 @@
           <w:iCs/>
           <w:vertAlign w:val="subscript"/>
         </w:rPr>
-        <w:t>effect</w:t>
-      </w:r>
-      <w:proofErr w:type="spellEnd"/>
+        <w:t>effect-size</w:t>
+      </w:r>
+      <w:r>
+        <w:t>, the number of effect</w:t>
+      </w:r>
+      <w:r>
+        <w:t xml:space="preserve"> sizes</w:t>
+      </w:r>
+      <w:r>
+        <w:t xml:space="preserve">; </w:t>
+      </w:r>
+      <w:r>
+        <w:rPr>
+          <w:i/>
+          <w:iCs/>
+        </w:rPr>
+        <w:t>N</w:t>
+      </w:r>
       <w:r>
         <w:rPr>
           <w:i/>
           <w:iCs/>
           <w:vertAlign w:val="subscript"/>
         </w:rPr>
-        <w:t>-size</w:t>
-      </w:r>
-      <w:r>
-        <w:t>, the number of effect</w:t>
-      </w:r>
-      <w:r>
-        <w:t xml:space="preserve"> sizes</w:t>
-      </w:r>
-      <w:r>
-        <w:t xml:space="preserve">; </w:t>
-      </w:r>
-      <w:proofErr w:type="spellStart"/>
+        <w:t>effect-size</w:t>
+      </w:r>
+      <w:r>
+        <w:t xml:space="preserve"> &gt; </w:t>
+      </w:r>
       <w:r>
         <w:rPr>
           <w:i/>
@@ -26766,37 +26372,8 @@
           <w:iCs/>
           <w:vertAlign w:val="subscript"/>
         </w:rPr>
-        <w:t>effect</w:t>
-      </w:r>
-      <w:proofErr w:type="spellEnd"/>
-      <w:r>
-        <w:rPr>
-          <w:i/>
-          <w:iCs/>
-          <w:vertAlign w:val="subscript"/>
-        </w:rPr>
-        <w:t>-size</w:t>
-      </w:r>
-      <w:r>
-        <w:t xml:space="preserve"> &gt; </w:t>
-      </w:r>
-      <w:proofErr w:type="spellStart"/>
-      <w:r>
-        <w:rPr>
-          <w:i/>
-          <w:iCs/>
-        </w:rPr>
-        <w:t>N</w:t>
-      </w:r>
-      <w:r>
-        <w:rPr>
-          <w:i/>
-          <w:iCs/>
-          <w:vertAlign w:val="subscript"/>
-        </w:rPr>
         <w:t>study</w:t>
       </w:r>
-      <w:proofErr w:type="spellEnd"/>
       <w:r>
         <w:t xml:space="preserve">). </w:t>
       </w:r>
@@ -27479,7 +27056,6 @@
       <w:r>
         <w:t xml:space="preserve">, </w:t>
       </w:r>
-      <w:proofErr w:type="spellStart"/>
       <w:r>
         <w:rPr>
           <w:i/>
@@ -27487,7 +27063,6 @@
         </w:rPr>
         <w:t>i</w:t>
       </w:r>
-      <w:proofErr w:type="spellEnd"/>
       <w:r>
         <w:t xml:space="preserve">; </w:t>
       </w:r>
@@ -28528,7 +28103,6 @@
         </w:rPr>
         <w:t xml:space="preserve">where </w:t>
       </w:r>
-      <w:proofErr w:type="spellStart"/>
       <w:r>
         <w:rPr>
           <w:i/>
@@ -28546,7 +28120,6 @@
         </w:rPr>
         <w:t>m</w:t>
       </w:r>
-      <w:proofErr w:type="spellEnd"/>
       <w:r>
         <w:rPr>
           <w:lang w:eastAsia="x-none"/>
@@ -28808,14 +28381,12 @@
         </w:rPr>
         <w:t>patterns due to originating from the same studies (</w:t>
       </w:r>
-      <w:proofErr w:type="gramStart"/>
       <w:r>
         <w:rPr>
           <w:lang w:eastAsia="x-none"/>
         </w:rPr>
         <w:t>i.e.</w:t>
       </w:r>
-      <w:proofErr w:type="gramEnd"/>
       <w:r>
         <w:rPr>
           <w:lang w:eastAsia="x-none"/>
@@ -28846,7 +28417,6 @@
         </w:rPr>
         <w:t>longer show these patterns as we took out a clustering factor (</w:t>
       </w:r>
-      <w:proofErr w:type="spellStart"/>
       <w:r>
         <w:rPr>
           <w:i/>
@@ -28864,7 +28434,6 @@
         </w:rPr>
         <w:t>j</w:t>
       </w:r>
-      <w:proofErr w:type="spellEnd"/>
       <w:r>
         <w:rPr>
           <w:lang w:eastAsia="x-none"/>
@@ -29641,7 +29210,6 @@
         </w:rPr>
         <w:t xml:space="preserve"> For example, when </w:t>
       </w:r>
-      <w:proofErr w:type="spellStart"/>
       <w:r>
         <w:rPr>
           <w:i/>
@@ -29655,16 +29223,7 @@
           <w:iCs/>
           <w:vertAlign w:val="subscript"/>
         </w:rPr>
-        <w:t>effect</w:t>
-      </w:r>
-      <w:proofErr w:type="spellEnd"/>
-      <w:r>
-        <w:rPr>
-          <w:i/>
-          <w:iCs/>
-          <w:vertAlign w:val="subscript"/>
-        </w:rPr>
-        <w:t>-size</w:t>
+        <w:t>effect-size</w:t>
       </w:r>
       <w:r>
         <w:rPr>
@@ -31057,21 +30616,7 @@
         <w:rPr>
           <w:lang w:eastAsia="x-none"/>
         </w:rPr>
-        <w:t xml:space="preserve">Stanley and </w:t>
-      </w:r>
-      <w:proofErr w:type="spellStart"/>
-      <w:r>
-        <w:rPr>
-          <w:lang w:eastAsia="x-none"/>
-        </w:rPr>
-        <w:t>Doucouliagos</w:t>
-      </w:r>
-      <w:proofErr w:type="spellEnd"/>
-      <w:r>
-        <w:rPr>
-          <w:lang w:eastAsia="x-none"/>
-        </w:rPr>
-        <w:t xml:space="preserve"> (</w:t>
+        <w:t>Stanley and Doucouliagos (</w:t>
       </w:r>
       <w:r>
         <w:rPr>
@@ -31726,21 +31271,7 @@
         <w:rPr>
           <w:lang w:eastAsia="x-none"/>
         </w:rPr>
-        <w:t xml:space="preserve">. Stanley and </w:t>
-      </w:r>
-      <w:proofErr w:type="spellStart"/>
-      <w:r>
-        <w:rPr>
-          <w:lang w:eastAsia="x-none"/>
-        </w:rPr>
-        <w:t>Doucouliagos</w:t>
-      </w:r>
-      <w:proofErr w:type="spellEnd"/>
-      <w:r>
-        <w:rPr>
-          <w:lang w:eastAsia="x-none"/>
-        </w:rPr>
-        <w:t xml:space="preserve"> (</w:t>
+        <w:t>. Stanley and Doucouliagos (</w:t>
       </w:r>
       <w:r>
         <w:rPr>
@@ -31992,28 +31523,14 @@
         <w:rPr>
           <w:lang w:eastAsia="x-none"/>
         </w:rPr>
-        <w:t>(</w:t>
-      </w:r>
-      <w:proofErr w:type="gramStart"/>
-      <w:r>
-        <w:rPr>
-          <w:lang w:eastAsia="x-none"/>
-        </w:rPr>
-        <w:t>i.</w:t>
+        <w:t>(i.</w:t>
       </w:r>
       <w:commentRangeStart w:id="40"/>
       <w:r>
         <w:rPr>
           <w:lang w:eastAsia="x-none"/>
         </w:rPr>
-        <w:t>e.</w:t>
-      </w:r>
-      <w:proofErr w:type="gramEnd"/>
-      <w:r>
-        <w:rPr>
-          <w:lang w:eastAsia="x-none"/>
-        </w:rPr>
-        <w:t xml:space="preserve"> </w:t>
+        <w:t xml:space="preserve">e. </w:t>
       </w:r>
       <w:r>
         <w:rPr>
@@ -32205,7 +31722,6 @@
       <w:r>
         <w:t xml:space="preserve"> test time-lag bias (a decline effect) by modelling the publication year (</w:t>
       </w:r>
-      <w:proofErr w:type="spellStart"/>
       <w:r>
         <w:rPr>
           <w:i/>
@@ -32221,7 +31737,6 @@
         </w:rPr>
         <w:t>j</w:t>
       </w:r>
-      <w:proofErr w:type="spellEnd"/>
       <w:r>
         <w:t>):</w:t>
       </w:r>
@@ -32991,7 +32506,6 @@
         </w:rPr>
         <w:t xml:space="preserve">, </w:t>
       </w:r>
-      <w:proofErr w:type="spellStart"/>
       <w:r>
         <w:rPr>
           <w:i/>
@@ -33009,7 +32523,6 @@
         </w:rPr>
         <w:t>mod</w:t>
       </w:r>
-      <w:proofErr w:type="spellEnd"/>
       <w:r>
         <w:rPr>
           <w:lang w:eastAsia="x-none"/>
@@ -33531,21 +33044,7 @@
         <w:rPr>
           <w:lang w:eastAsia="x-none"/>
         </w:rPr>
-        <w:t>’s variance has the square of the point estimate (</w:t>
-      </w:r>
-      <w:proofErr w:type="gramStart"/>
-      <w:r>
-        <w:rPr>
-          <w:lang w:eastAsia="x-none"/>
-        </w:rPr>
-        <w:t>i.e.</w:t>
-      </w:r>
-      <w:proofErr w:type="gramEnd"/>
-      <w:r>
-        <w:rPr>
-          <w:lang w:eastAsia="x-none"/>
-        </w:rPr>
-        <w:t xml:space="preserve"> SMD</w:t>
+        <w:t>’s variance has the square of the point estimate (i.e. SMD</w:t>
       </w:r>
       <w:r>
         <w:rPr>
@@ -33983,21 +33482,7 @@
         <w:rPr>
           <w:lang w:eastAsia="x-none"/>
         </w:rPr>
-        <w:t xml:space="preserve">, when we use effect size statistics such as SMD or </w:t>
-      </w:r>
-      <w:proofErr w:type="spellStart"/>
-      <w:r>
-        <w:rPr>
-          <w:lang w:eastAsia="x-none"/>
-        </w:rPr>
-        <w:t>lnRR</w:t>
-      </w:r>
-      <w:proofErr w:type="spellEnd"/>
-      <w:r>
-        <w:rPr>
-          <w:lang w:eastAsia="x-none"/>
-        </w:rPr>
-        <w:t xml:space="preserve">; </w:t>
+        <w:t xml:space="preserve">, when we use effect size statistics such as SMD or lnRR; </w:t>
       </w:r>
       <w:r>
         <w:rPr>
@@ -34719,16 +34204,8 @@
         <w:rPr>
           <w:lang w:eastAsia="x-none"/>
         </w:rPr>
-        <w:t xml:space="preserve">for SMD and </w:t>
-      </w:r>
-      <w:proofErr w:type="spellStart"/>
-      <w:r>
-        <w:rPr>
-          <w:lang w:eastAsia="x-none"/>
-        </w:rPr>
-        <w:t>lnRR</w:t>
-      </w:r>
-      <w:proofErr w:type="spellEnd"/>
+        <w:t>for SMD and lnRR</w:t>
+      </w:r>
       <w:r>
         <w:rPr>
           <w:lang w:eastAsia="x-none"/>
@@ -34771,7 +34248,6 @@
         </w:rPr>
         <w:t xml:space="preserve"> (</w:t>
       </w:r>
-      <w:proofErr w:type="spellStart"/>
       <w:r>
         <w:rPr>
           <w:lang w:eastAsia="x-none"/>
@@ -34961,15 +34437,7 @@
           <w:noProof/>
           <w:lang w:eastAsia="x-none"/>
         </w:rPr>
-        <w:t>Bakbergenuly</w:t>
-      </w:r>
-      <w:proofErr w:type="spellEnd"/>
-      <w:r>
-        <w:rPr>
-          <w:noProof/>
-          <w:lang w:eastAsia="x-none"/>
-        </w:rPr>
-        <w:t>, Hoaglin &amp; Kulinskaya, 2020b; 2020a</w:t>
+        <w:t>Bakbergenuly, Hoaglin &amp; Kulinskaya, 2020b; 2020a</w:t>
       </w:r>
       <w:r>
         <w:rPr>
@@ -35588,17 +35056,8 @@
           <w:rFonts w:ascii="Times New Roman" w:hAnsi="Times New Roman"/>
           <w:lang w:eastAsia="en-US"/>
         </w:rPr>
-        <w:t xml:space="preserve">is a part of sampling variance in both SMD and </w:t>
-      </w:r>
-      <w:proofErr w:type="spellStart"/>
-      <w:r>
-        <w:rPr>
-          <w:rFonts w:ascii="Times New Roman" w:hAnsi="Times New Roman"/>
-          <w:lang w:eastAsia="en-US"/>
-        </w:rPr>
-        <w:t>lnRR</w:t>
-      </w:r>
-      <w:proofErr w:type="spellEnd"/>
+        <w:t>is a part of sampling variance in both SMD and lnRR</w:t>
+      </w:r>
       <w:r>
         <w:rPr>
           <w:rFonts w:ascii="Times New Roman" w:hAnsi="Times New Roman"/>
@@ -36182,7 +35641,6 @@
         </w:rPr>
         <w:t xml:space="preserve"> (</w:t>
       </w:r>
-      <w:proofErr w:type="spellStart"/>
       <w:r>
         <w:rPr>
           <w:lang w:eastAsia="x-none"/>
@@ -36206,15 +35664,7 @@
           <w:noProof/>
           <w:lang w:eastAsia="x-none"/>
         </w:rPr>
-        <w:t>Deeks</w:t>
-      </w:r>
-      <w:proofErr w:type="spellEnd"/>
-      <w:r>
-        <w:rPr>
-          <w:noProof/>
-          <w:lang w:eastAsia="x-none"/>
-        </w:rPr>
-        <w:t>, Macaskill &amp; Irwig, 2005</w:t>
+        <w:t>Deeks, Macaskill &amp; Irwig, 2005</w:t>
       </w:r>
       <w:r>
         <w:rPr>
@@ -37282,23 +36732,7 @@
           <w:rFonts w:ascii="Times New Roman" w:hAnsi="Times New Roman"/>
           <w:lang w:eastAsia="en-US"/>
         </w:rPr>
-        <w:t xml:space="preserve"> to obtain an adjusted overall estimate, when effect sizes are SMD or </w:t>
-      </w:r>
-      <w:proofErr w:type="spellStart"/>
-      <w:r>
-        <w:rPr>
-          <w:rFonts w:ascii="Times New Roman" w:hAnsi="Times New Roman"/>
-          <w:lang w:eastAsia="en-US"/>
-        </w:rPr>
-        <w:t>lnRR</w:t>
-      </w:r>
-      <w:proofErr w:type="spellEnd"/>
-      <w:r>
-        <w:rPr>
-          <w:rFonts w:ascii="Times New Roman" w:hAnsi="Times New Roman"/>
-          <w:lang w:eastAsia="en-US"/>
-        </w:rPr>
-        <w:t xml:space="preserve"> (</w:t>
+        <w:t xml:space="preserve"> to obtain an adjusted overall estimate, when effect sizes are SMD or lnRR (</w:t>
       </w:r>
       <w:r>
         <w:rPr>
@@ -38835,7 +38269,6 @@
         </w:rPr>
         <w:t xml:space="preserve"> is the phylogenetic effect for the </w:t>
       </w:r>
-      <w:proofErr w:type="spellStart"/>
       <w:r>
         <w:rPr>
           <w:i/>
@@ -38848,14 +38281,7 @@
         <w:rPr>
           <w:lang w:eastAsia="x-none"/>
         </w:rPr>
-        <w:t>th</w:t>
-      </w:r>
-      <w:proofErr w:type="spellEnd"/>
-      <w:r>
-        <w:rPr>
-          <w:lang w:eastAsia="x-none"/>
-        </w:rPr>
-        <w:t xml:space="preserve"> species, considered multivariate normally distributed with a covariance of </w:t>
+        <w:t xml:space="preserve">th species, considered multivariate normally distributed with a covariance of </w:t>
       </w:r>
       <m:oMath>
         <m:sSubSup>
@@ -38937,7 +38363,6 @@
         </w:rPr>
         <w:t xml:space="preserve">, and </w:t>
       </w:r>
-      <w:proofErr w:type="spellStart"/>
       <w:r>
         <w:rPr>
           <w:i/>
@@ -38955,7 +38380,6 @@
         </w:rPr>
         <w:t>h</w:t>
       </w:r>
-      <w:proofErr w:type="spellEnd"/>
       <w:r>
         <w:rPr>
           <w:lang w:eastAsia="x-none"/>
@@ -38968,7 +38392,6 @@
         </w:rPr>
         <w:t xml:space="preserve">the </w:t>
       </w:r>
-      <w:proofErr w:type="spellStart"/>
       <w:r>
         <w:rPr>
           <w:i/>
@@ -38981,14 +38404,7 @@
         <w:rPr>
           <w:lang w:eastAsia="x-none"/>
         </w:rPr>
-        <w:t>th</w:t>
-      </w:r>
-      <w:proofErr w:type="spellEnd"/>
-      <w:r>
-        <w:rPr>
-          <w:lang w:eastAsia="x-none"/>
-        </w:rPr>
-        <w:t xml:space="preserve"> </w:t>
+        <w:t xml:space="preserve">th </w:t>
       </w:r>
       <w:r>
         <w:rPr>
@@ -39062,7 +38478,6 @@
       <w:r>
         <w:t xml:space="preserve"> = 1, 2, …, </w:t>
       </w:r>
-      <w:proofErr w:type="spellStart"/>
       <w:r>
         <w:rPr>
           <w:i/>
@@ -39078,7 +38493,6 @@
         </w:rPr>
         <w:t>species</w:t>
       </w:r>
-      <w:proofErr w:type="spellEnd"/>
       <w:r>
         <w:t>, the number of species</w:t>
       </w:r>
@@ -39168,21 +38582,7 @@
         <w:rPr>
           <w:lang w:eastAsia="x-none"/>
         </w:rPr>
-        <w:t xml:space="preserve">Relevantly, when using SMD or </w:t>
-      </w:r>
-      <w:proofErr w:type="spellStart"/>
-      <w:r>
-        <w:rPr>
-          <w:lang w:eastAsia="x-none"/>
-        </w:rPr>
-        <w:t>lnRR</w:t>
-      </w:r>
-      <w:proofErr w:type="spellEnd"/>
-      <w:r>
-        <w:rPr>
-          <w:lang w:eastAsia="x-none"/>
-        </w:rPr>
-        <w:t xml:space="preserve">, </w:t>
+        <w:t xml:space="preserve">Relevantly, when using SMD or lnRR, </w:t>
       </w:r>
       <w:commentRangeStart w:id="42"/>
       <w:r>
@@ -40017,21 +39417,7 @@
         <w:rPr>
           <w:lang w:eastAsia="x-none"/>
         </w:rPr>
-        <w:t xml:space="preserve"> eliminate non-independence as effect sizes are still correlated via phylogeny (</w:t>
-      </w:r>
-      <w:proofErr w:type="gramStart"/>
-      <w:r>
-        <w:rPr>
-          <w:lang w:eastAsia="x-none"/>
-        </w:rPr>
-        <w:t>i.e.</w:t>
-      </w:r>
-      <w:proofErr w:type="gramEnd"/>
-      <w:r>
-        <w:rPr>
-          <w:lang w:eastAsia="x-none"/>
-        </w:rPr>
-        <w:t xml:space="preserve"> </w:t>
+        <w:t xml:space="preserve"> eliminate non-independence as effect sizes are still correlated via phylogeny (i.e. </w:t>
       </w:r>
       <w:r>
         <w:rPr>
@@ -40892,7 +40278,6 @@
       <w:r>
         <w:t xml:space="preserve">where </w:t>
       </w:r>
-      <w:proofErr w:type="spellStart"/>
       <w:r>
         <w:rPr>
           <w:i/>
@@ -40908,11 +40293,9 @@
         </w:rPr>
         <w:t>g</w:t>
       </w:r>
-      <w:proofErr w:type="spellEnd"/>
       <w:r>
         <w:t xml:space="preserve"> is the </w:t>
       </w:r>
-      <w:proofErr w:type="spellStart"/>
       <w:r>
         <w:rPr>
           <w:i/>
@@ -40921,11 +40304,7 @@
         <w:t>g</w:t>
       </w:r>
       <w:r>
-        <w:t>th</w:t>
-      </w:r>
-      <w:proofErr w:type="spellEnd"/>
-      <w:r>
-        <w:t xml:space="preserve"> effect size</w:t>
+        <w:t>th effect size</w:t>
       </w:r>
       <w:r>
         <w:t xml:space="preserve"> in a study</w:t>
@@ -40943,7 +40322,6 @@
       <w:r>
         <w:t xml:space="preserve"> = 1, …, </w:t>
       </w:r>
-      <w:proofErr w:type="spellStart"/>
       <w:r>
         <w:rPr>
           <w:i/>
@@ -40959,7 +40337,6 @@
         </w:rPr>
         <w:t>within</w:t>
       </w:r>
-      <w:proofErr w:type="spellEnd"/>
       <w:r>
         <w:t xml:space="preserve"> </w:t>
       </w:r>
@@ -40981,7 +40358,6 @@
         </w:rPr>
         <w:t xml:space="preserve"> = 1, …, </w:t>
       </w:r>
-      <w:proofErr w:type="spellStart"/>
       <w:r>
         <w:rPr>
           <w:i/>
@@ -40997,11 +40373,9 @@
         </w:rPr>
         <w:t>within</w:t>
       </w:r>
-      <w:proofErr w:type="spellEnd"/>
       <w:r>
         <w:t xml:space="preserve"> where </w:t>
       </w:r>
-      <w:proofErr w:type="spellStart"/>
       <w:r>
         <w:rPr>
           <w:i/>
@@ -41017,7 +40391,6 @@
         </w:rPr>
         <w:t>within</w:t>
       </w:r>
-      <w:proofErr w:type="spellEnd"/>
       <w:r>
         <w:t xml:space="preserve"> is the number of effect size within a paper</w:t>
       </w:r>
@@ -41103,7 +40476,6 @@
       <w:r>
         <w:t xml:space="preserve"> are the sampling error variances for </w:t>
       </w:r>
-      <w:proofErr w:type="spellStart"/>
       <w:r>
         <w:rPr>
           <w:i/>
@@ -41119,11 +40491,9 @@
         </w:rPr>
         <w:t>g</w:t>
       </w:r>
-      <w:proofErr w:type="spellEnd"/>
       <w:r>
         <w:t xml:space="preserve"> and </w:t>
       </w:r>
-      <w:proofErr w:type="spellStart"/>
       <w:r>
         <w:rPr>
           <w:i/>
@@ -41139,11 +40509,9 @@
         </w:rPr>
         <w:t>l</w:t>
       </w:r>
-      <w:proofErr w:type="spellEnd"/>
       <w:r>
         <w:t xml:space="preserve">, and </w:t>
       </w:r>
-      <w:proofErr w:type="spellStart"/>
       <w:r>
         <w:rPr>
           <w:i/>
@@ -41167,11 +40535,9 @@
         </w:rPr>
         <w:t>l</w:t>
       </w:r>
-      <w:proofErr w:type="spellEnd"/>
       <w:r>
         <w:t xml:space="preserve"> is the correlation between the sampling errors of </w:t>
       </w:r>
-      <w:proofErr w:type="spellStart"/>
       <w:r>
         <w:rPr>
           <w:i/>
@@ -41187,11 +40553,9 @@
         </w:rPr>
         <w:t>g</w:t>
       </w:r>
-      <w:proofErr w:type="spellEnd"/>
       <w:r>
         <w:t xml:space="preserve"> and </w:t>
       </w:r>
-      <w:proofErr w:type="spellStart"/>
       <w:r>
         <w:rPr>
           <w:i/>
@@ -41207,7 +40571,6 @@
         </w:rPr>
         <w:t>l</w:t>
       </w:r>
-      <w:proofErr w:type="spellEnd"/>
       <w:r>
         <w:t xml:space="preserve">. </w:t>
       </w:r>
@@ -41504,10 +40867,7 @@
         <w:t xml:space="preserve">Nonetheless, </w:t>
       </w:r>
       <w:r>
-        <w:t>we have described main methods for testing publication bias alongside our recommendations, as summarised in Figure 7</w:t>
-      </w:r>
-      <w:r>
-        <w:t>.</w:t>
+        <w:t>we have described main methods for testing publication bias alongside our recommendations, as summarised in Figure 7.</w:t>
       </w:r>
       <w:r>
         <w:t xml:space="preserve"> Although </w:t>
@@ -41875,7 +41235,6 @@
       <w:r>
         <w:t xml:space="preserve"> (</w:t>
       </w:r>
-      <w:proofErr w:type="spellStart"/>
       <w:r>
         <w:fldChar w:fldCharType="begin"/>
       </w:r>
@@ -41889,14 +41248,7 @@
         <w:rPr>
           <w:noProof/>
         </w:rPr>
-        <w:t>Kvarven</w:t>
-      </w:r>
-      <w:proofErr w:type="spellEnd"/>
-      <w:r>
-        <w:rPr>
-          <w:noProof/>
-        </w:rPr>
-        <w:t>, Stromland &amp; Johannesson, 2020</w:t>
+        <w:t>Kvarven, Stromland &amp; Johannesson, 2020</w:t>
       </w:r>
       <w:r>
         <w:fldChar w:fldCharType="end"/>
@@ -45749,6 +45101,16 @@
         </w:rPr>
         <w:commentReference w:id="46"/>
       </w:r>
+      <w:r>
+        <w:rPr>
+          <w:rFonts w:ascii="Times New Roman" w:hAnsi="Times New Roman"/>
+          <w:color w:val="00000A"/>
+          <w:sz w:val="24"/>
+          <w:szCs w:val="24"/>
+          <w:lang w:val="en-AU"/>
+        </w:rPr>
+        <w:t xml:space="preserve">. </w:t>
+      </w:r>
     </w:p>
     <w:p>
       <w:pPr>
@@ -45767,23 +45129,8 @@
         <w:rPr>
           <w:bCs/>
         </w:rPr>
-        <w:t xml:space="preserve">SE, V, </w:t>
-      </w:r>
-      <w:proofErr w:type="spellStart"/>
-      <w:r>
-        <w:rPr>
-          <w:bCs/>
-        </w:rPr>
-        <w:t>Prec</w:t>
-      </w:r>
-      <w:proofErr w:type="spellEnd"/>
-      <w:r>
-        <w:rPr>
-          <w:bCs/>
-        </w:rPr>
-        <w:t xml:space="preserve"> and W (</w:t>
-      </w:r>
-      <w:proofErr w:type="spellStart"/>
+        <w:t>SE, V, Prec and W (</w:t>
+      </w:r>
       <w:r>
         <w:rPr>
           <w:bCs/>
@@ -45791,7 +45138,6 @@
         </w:rPr>
         <w:t>Losia</w:t>
       </w:r>
-      <w:proofErr w:type="spellEnd"/>
       <w:r>
         <w:rPr>
           <w:bCs/>
@@ -45828,26 +45174,82 @@
         <w:rPr>
           <w:bCs/>
         </w:rPr>
-        <w:t>Results of survey</w:t>
-      </w:r>
-      <w:r>
+        <w:t xml:space="preserve">Results of the survey of publication bias tests reported in meta-analysis publication in ecology and evolutionary biology, based on a sample of n = 102 papers, presented in the order of the survey question (detailed in Appendix S1). The majority of assessed papers presented at least one assessment of publication bias, with funnel plots being the most poplar choice. </w:t>
+      </w:r>
+    </w:p>
+    <w:p>
+      <w:pPr>
+        <w:spacing w:line="480" w:lineRule="auto"/>
         <w:rPr>
           <w:bCs/>
         </w:rPr>
-        <w:t xml:space="preserve"> (</w:t>
+      </w:pPr>
+      <w:r>
+        <w:rPr>
+          <w:b/>
+        </w:rPr>
+        <w:t xml:space="preserve">FIGURE </w:t>
+      </w:r>
+      <w:r>
+        <w:rPr>
+          <w:b/>
+        </w:rPr>
+        <w:t>3</w:t>
+      </w:r>
+      <w:r>
+        <w:rPr>
+          <w:b/>
+        </w:rPr>
+        <w:t xml:space="preserve">. </w:t>
+      </w:r>
+      <w:r>
+        <w:rPr>
+          <w:bCs/>
+        </w:rPr>
+        <w:t xml:space="preserve">Funnel plots x 8 </w:t>
+      </w:r>
+      <w:r>
+        <w:rPr>
+          <w:bCs/>
+        </w:rPr>
+        <w:t>(</w:t>
       </w:r>
       <w:r>
         <w:rPr>
           <w:bCs/>
           <w:highlight w:val="yellow"/>
         </w:rPr>
-        <w:t>Rose</w:t>
+        <w:t>Shinichi</w:t>
       </w:r>
       <w:r>
         <w:rPr>
           <w:bCs/>
         </w:rPr>
         <w:t>)</w:t>
+      </w:r>
+      <w:r>
+        <w:rPr>
+          <w:bCs/>
+        </w:rPr>
+        <w:t xml:space="preserve"> = one </w:t>
+      </w:r>
+      <w:r>
+        <w:rPr>
+          <w:bCs/>
+        </w:rPr>
+        <w:t>could</w:t>
+      </w:r>
+      <w:r>
+        <w:rPr>
+          <w:bCs/>
+        </w:rPr>
+        <w:t xml:space="preserve"> simulation data for this</w:t>
+      </w:r>
+      <w:r>
+        <w:rPr>
+          <w:bCs/>
+        </w:rPr>
+        <w:t xml:space="preserve"> – use the random-effects model with low hetero</w:t>
       </w:r>
     </w:p>
     <w:p>
@@ -45861,31 +45263,49 @@
         <w:rPr>
           <w:b/>
         </w:rPr>
-        <w:t xml:space="preserve">FIGURE </w:t>
+        <w:t>FIGURE 4.</w:t>
       </w:r>
       <w:r>
         <w:rPr>
           <w:b/>
         </w:rPr>
-        <w:t>3</w:t>
+        <w:t xml:space="preserve"> </w:t>
+      </w:r>
+      <w:r>
+        <w:rPr>
+          <w:bCs/>
+        </w:rPr>
+        <w:t>6 panels</w:t>
       </w:r>
       <w:r>
         <w:rPr>
           <w:b/>
         </w:rPr>
-        <w:t xml:space="preserve">. </w:t>
+        <w:t xml:space="preserve">: </w:t>
       </w:r>
       <w:r>
         <w:rPr>
           <w:bCs/>
         </w:rPr>
-        <w:t xml:space="preserve">Funnel plots x 8 </w:t>
+        <w:t xml:space="preserve">A: radial, B: </w:t>
       </w:r>
       <w:r>
         <w:rPr>
           <w:bCs/>
         </w:rPr>
-        <w:t>(</w:t>
+        <w:t xml:space="preserve">Egger, C: cumulative, D, bubble, E: </w:t>
+      </w:r>
+      <w:r>
+        <w:rPr>
+          <w:bCs/>
+        </w:rPr>
+        <w:t>trim-and-fill 1 and F: trim-and-fill 2</w:t>
+      </w:r>
+      <w:r>
+        <w:rPr>
+          <w:bCs/>
+        </w:rPr>
+        <w:t xml:space="preserve"> (</w:t>
       </w:r>
       <w:r>
         <w:rPr>
@@ -45904,25 +45324,7 @@
         <w:rPr>
           <w:bCs/>
         </w:rPr>
-        <w:t xml:space="preserve"> = one </w:t>
-      </w:r>
-      <w:r>
-        <w:rPr>
-          <w:bCs/>
-        </w:rPr>
-        <w:t>could</w:t>
-      </w:r>
-      <w:r>
-        <w:rPr>
-          <w:bCs/>
-        </w:rPr>
-        <w:t xml:space="preserve"> simulation data for this</w:t>
-      </w:r>
-      <w:r>
-        <w:rPr>
-          <w:bCs/>
-        </w:rPr>
-        <w:t xml:space="preserve"> – use the random-effects model with low hetero</w:t>
+        <w:t xml:space="preserve"> – again use simulated data</w:t>
       </w:r>
     </w:p>
     <w:p>
@@ -45936,11 +45338,29 @@
         <w:rPr>
           <w:b/>
         </w:rPr>
-        <w:t>FIGURE 4.</w:t>
-      </w:r>
-      <w:r>
-        <w:rPr>
-          <w:b/>
+        <w:t xml:space="preserve">FIGURE 5. </w:t>
+      </w:r>
+      <w:r>
+        <w:rPr>
+          <w:bCs/>
+        </w:rPr>
+        <w:t>A-</w:t>
+      </w:r>
+      <w:r>
+        <w:rPr>
+          <w:bCs/>
+        </w:rPr>
+        <w:t xml:space="preserve">B – p values (p hacking) and C, D, E &amp; F </w:t>
+      </w:r>
+      <w:r>
+        <w:rPr>
+          <w:bCs/>
+        </w:rPr>
+        <w:t>–</w:t>
+      </w:r>
+      <w:r>
+        <w:rPr>
+          <w:bCs/>
         </w:rPr>
         <w:t xml:space="preserve"> </w:t>
       </w:r>
@@ -45948,31 +45368,7 @@
         <w:rPr>
           <w:bCs/>
         </w:rPr>
-        <w:t>6 panels</w:t>
-      </w:r>
-      <w:r>
-        <w:rPr>
-          <w:b/>
-        </w:rPr>
-        <w:t xml:space="preserve">: </w:t>
-      </w:r>
-      <w:r>
-        <w:rPr>
-          <w:bCs/>
-        </w:rPr>
-        <w:t xml:space="preserve">A: radial, B: </w:t>
-      </w:r>
-      <w:r>
-        <w:rPr>
-          <w:bCs/>
-        </w:rPr>
-        <w:t xml:space="preserve">Egger, C: cumulative, D, bubble, E: </w:t>
-      </w:r>
-      <w:r>
-        <w:rPr>
-          <w:bCs/>
-        </w:rPr>
-        <w:t>trim-and-fill 1 and F: trim-and-fill 2</w:t>
+        <w:t>selection models</w:t>
       </w:r>
       <w:r>
         <w:rPr>
@@ -45993,12 +45389,6 @@
         </w:rPr>
         <w:t>)</w:t>
       </w:r>
-      <w:r>
-        <w:rPr>
-          <w:bCs/>
-        </w:rPr>
-        <w:t xml:space="preserve"> – again use simulated data</w:t>
-      </w:r>
     </w:p>
     <w:p>
       <w:pPr>
@@ -46011,110 +45401,33 @@
         <w:rPr>
           <w:b/>
         </w:rPr>
-        <w:t xml:space="preserve">FIGURE 5. </w:t>
+        <w:t xml:space="preserve">FIGURE 6. </w:t>
       </w:r>
       <w:r>
         <w:rPr>
           <w:bCs/>
         </w:rPr>
-        <w:t>A-</w:t>
-      </w:r>
+        <w:t xml:space="preserve">A-D: funnel raw, residual 1, 2, 3 (we need correlated data here) and E: SE and F: </w:t>
+      </w:r>
+      <w:proofErr w:type="gramStart"/>
       <w:r>
         <w:rPr>
           <w:bCs/>
         </w:rPr>
-        <w:t xml:space="preserve">B – p values (p hacking) and C, D, E &amp; F </w:t>
-      </w:r>
+        <w:t>Vi  (</w:t>
+      </w:r>
+      <w:proofErr w:type="gramEnd"/>
       <w:r>
         <w:rPr>
           <w:bCs/>
         </w:rPr>
-        <w:t>–</w:t>
+        <w:t>Shinichi</w:t>
       </w:r>
       <w:r>
         <w:rPr>
           <w:bCs/>
         </w:rPr>
-        <w:t xml:space="preserve"> </w:t>
-      </w:r>
-      <w:r>
-        <w:rPr>
-          <w:bCs/>
-        </w:rPr>
-        <w:t>selection models</w:t>
-      </w:r>
-      <w:r>
-        <w:rPr>
-          <w:bCs/>
-        </w:rPr>
-        <w:t xml:space="preserve"> (</w:t>
-      </w:r>
-      <w:r>
-        <w:rPr>
-          <w:bCs/>
-          <w:highlight w:val="yellow"/>
-        </w:rPr>
-        <w:t>Shinichi</w:t>
-      </w:r>
-      <w:r>
-        <w:rPr>
-          <w:bCs/>
-        </w:rPr>
-        <w:t>)</w:t>
-      </w:r>
-    </w:p>
-    <w:p>
-      <w:pPr>
-        <w:spacing w:line="480" w:lineRule="auto"/>
-        <w:rPr>
-          <w:bCs/>
-        </w:rPr>
-      </w:pPr>
-      <w:r>
-        <w:rPr>
-          <w:b/>
-        </w:rPr>
-        <w:t xml:space="preserve">FIGURE 6. </w:t>
-      </w:r>
-      <w:r>
-        <w:rPr>
-          <w:bCs/>
-        </w:rPr>
-        <w:t xml:space="preserve">A-D: funnel raw, residual 1, 2, 3 (we need correlated data here) and E: SE and F: </w:t>
-      </w:r>
-      <w:proofErr w:type="gramStart"/>
-      <w:r>
-        <w:rPr>
-          <w:bCs/>
-        </w:rPr>
-        <w:t>Vi  (</w:t>
-      </w:r>
-      <w:proofErr w:type="gramEnd"/>
-      <w:r>
-        <w:rPr>
-          <w:bCs/>
-        </w:rPr>
-        <w:t>Shinichi</w:t>
-      </w:r>
-      <w:r>
-        <w:rPr>
-          <w:bCs/>
-        </w:rPr>
-        <w:t xml:space="preserve">) – it may be good to get a real data but you can also simulate using the </w:t>
-      </w:r>
-      <w:proofErr w:type="spellStart"/>
-      <w:r>
-        <w:rPr>
-          <w:bCs/>
-        </w:rPr>
-        <w:t>mulilevel</w:t>
-      </w:r>
-      <w:proofErr w:type="spellEnd"/>
-      <w:r>
-        <w:rPr>
-          <w:bCs/>
-        </w:rPr>
-        <w:t xml:space="preserve"> model</w:t>
+        <w:t>) – it may be good to get a real data but you can also simulate using the mulilevel model</w:t>
       </w:r>
     </w:p>
     <w:p>
@@ -46337,24 +45650,16 @@
           <w:b/>
         </w:rPr>
       </w:pPr>
-    </w:p>
-    <w:p>
-      <w:pPr>
-        <w:spacing w:line="480" w:lineRule="auto"/>
+      <w:r>
         <w:rPr>
           <w:b/>
-        </w:rPr>
-      </w:pPr>
-      <w:r>
-        <w:rPr>
-          <w:noProof/>
-          <w:lang w:val="en-US" w:eastAsia="en-US"/>
+          <w:noProof/>
         </w:rPr>
         <w:drawing>
-          <wp:inline distT="0" distB="0" distL="0" distR="0" wp14:anchorId="150316DD" wp14:editId="3290CEB7">
-            <wp:extent cx="6120130" cy="4079670"/>
-            <wp:effectExtent l="0" t="0" r="1270" b="0"/>
-            <wp:docPr id="1" name="Picture 1"/>
+          <wp:inline distT="0" distB="0" distL="0" distR="0" wp14:anchorId="35BA6AB4" wp14:editId="5782BC1C">
+            <wp:extent cx="6120130" cy="4895850"/>
+            <wp:effectExtent l="0" t="0" r="1270" b="6350"/>
+            <wp:docPr id="10" name="Picture 10"/>
             <wp:cNvGraphicFramePr>
               <a:graphicFrameLocks xmlns:a="http://schemas.openxmlformats.org/drawingml/2006/main" noChangeAspect="1"/>
             </wp:cNvGraphicFramePr>
@@ -46362,7 +45667,7 @@
               <a:graphicData uri="http://schemas.openxmlformats.org/drawingml/2006/picture">
                 <pic:pic xmlns:pic="http://schemas.openxmlformats.org/drawingml/2006/picture">
                   <pic:nvPicPr>
-                    <pic:cNvPr id="1" name="Picture 1"/>
+                    <pic:cNvPr id="10" name="Picture 10"/>
                     <pic:cNvPicPr/>
                   </pic:nvPicPr>
                   <pic:blipFill>
@@ -46374,7 +45679,7 @@
                   <pic:spPr>
                     <a:xfrm>
                       <a:off x="0" y="0"/>
-                      <a:ext cx="6120130" cy="4079670"/>
+                      <a:ext cx="6120130" cy="4895850"/>
                     </a:xfrm>
                     <a:prstGeom prst="rect">
                       <a:avLst/>
@@ -46481,7 +45786,7 @@
                     </a:ln>
                     <a:extLst>
                       <a:ext uri="{53640926-AAD7-44d8-BBD7-CCE9431645EC}">
-                        <a14:shadowObscured xmlns="" xmlns:mo="http://schemas.microsoft.com/office/mac/office/2008/main" xmlns:mv="urn:schemas-microsoft-com:mac:vml" xmlns:o="urn:schemas-microsoft-com:office:office" xmlns:v="urn:schemas-microsoft-com:vml" xmlns:w10="urn:schemas-microsoft-com:office:word" xmlns:w="http://schemas.openxmlformats.org/wordprocessingml/2006/main" xmlns:a14="http://schemas.microsoft.com/office/drawing/2010/main"/>
+                        <a14:shadowObscured xmlns:a14="http://schemas.microsoft.com/office/drawing/2010/main" xmlns:w="http://schemas.openxmlformats.org/wordprocessingml/2006/main" xmlns:w10="urn:schemas-microsoft-com:office:word" xmlns:v="urn:schemas-microsoft-com:vml" xmlns:o="urn:schemas-microsoft-com:office:office" xmlns:mv="urn:schemas-microsoft-com:mac:vml" xmlns:mo="http://schemas.microsoft.com/office/mac/office/2008/main" xmlns=""/>
                       </a:ext>
                     </a:extLst>
                   </pic:spPr>
@@ -46571,7 +45876,7 @@
                     </a:ln>
                     <a:extLst>
                       <a:ext uri="{53640926-AAD7-44d8-BBD7-CCE9431645EC}">
-                        <a14:shadowObscured xmlns="" xmlns:mo="http://schemas.microsoft.com/office/mac/office/2008/main" xmlns:mv="urn:schemas-microsoft-com:mac:vml" xmlns:o="urn:schemas-microsoft-com:office:office" xmlns:v="urn:schemas-microsoft-com:vml" xmlns:w10="urn:schemas-microsoft-com:office:word" xmlns:w="http://schemas.openxmlformats.org/wordprocessingml/2006/main" xmlns:a14="http://schemas.microsoft.com/office/drawing/2010/main"/>
+                        <a14:shadowObscured xmlns:a14="http://schemas.microsoft.com/office/drawing/2010/main" xmlns:w="http://schemas.openxmlformats.org/wordprocessingml/2006/main" xmlns:w10="urn:schemas-microsoft-com:office:word" xmlns:v="urn:schemas-microsoft-com:vml" xmlns:o="urn:schemas-microsoft-com:office:office" xmlns:mv="urn:schemas-microsoft-com:mac:vml" xmlns:mo="http://schemas.microsoft.com/office/mac/office/2008/main" xmlns=""/>
                       </a:ext>
                     </a:extLst>
                   </pic:spPr>
@@ -46628,39 +45933,7 @@
           <w:bCs/>
           <w:lang w:val="fr-FR"/>
         </w:rPr>
-        <w:t xml:space="preserve">P </w:t>
-      </w:r>
-      <w:proofErr w:type="spellStart"/>
-      <w:r>
-        <w:rPr>
-          <w:bCs/>
-          <w:lang w:val="fr-FR"/>
-        </w:rPr>
-        <w:t>curves</w:t>
-      </w:r>
-      <w:proofErr w:type="spellEnd"/>
-      <w:r>
-        <w:rPr>
-          <w:bCs/>
-          <w:lang w:val="fr-FR"/>
-        </w:rPr>
-        <w:t xml:space="preserve"> </w:t>
-      </w:r>
-      <w:proofErr w:type="spellStart"/>
-      <w:r>
-        <w:rPr>
-          <w:bCs/>
-          <w:lang w:val="fr-FR"/>
-        </w:rPr>
-        <w:t>etc</w:t>
-      </w:r>
-      <w:proofErr w:type="spellEnd"/>
-      <w:r>
-        <w:rPr>
-          <w:bCs/>
-          <w:lang w:val="fr-FR"/>
-        </w:rPr>
-        <w:t xml:space="preserve"> </w:t>
+        <w:t xml:space="preserve">P curves etc </w:t>
       </w:r>
       <w:proofErr w:type="gramStart"/>
       <w:r>
@@ -47273,13 +46546,7 @@
         <w:pStyle w:val="CommentText"/>
       </w:pPr>
       <w:r>
-        <w:t xml:space="preserve">Probably get them to do the worked example (no simulation which will be another paper if we need to do this </w:t>
-      </w:r>
-      <w:r>
-        <w:t>properly</w:t>
-      </w:r>
-      <w:r>
-        <w:t>)</w:t>
+        <w:t>Probably get them to do the worked example (no simulation which will be another paper if we need to do this properly)</w:t>
       </w:r>
     </w:p>
   </w:comment>
@@ -47295,45 +46562,7 @@
         <w:annotationRef/>
       </w:r>
       <w:r>
-        <w:t xml:space="preserve">Please keep your </w:t>
-      </w:r>
-      <w:r>
-        <w:t>affiliation</w:t>
-      </w:r>
-      <w:r>
-        <w:t xml:space="preserve"> just to </w:t>
-      </w:r>
-      <w:r>
-        <w:t>ONE not more</w:t>
-      </w:r>
-      <w:r>
-        <w:t xml:space="preserve"> (if too many, the paper will not be counted </w:t>
-      </w:r>
-      <w:r>
-        <w:t>towards</w:t>
-      </w:r>
-      <w:r>
-        <w:t xml:space="preserve"> </w:t>
-      </w:r>
-      <w:r>
-        <w:t>some metrics</w:t>
-      </w:r>
-      <w:r>
-        <w:t xml:space="preserve"> – </w:t>
-      </w:r>
-      <w:proofErr w:type="gramStart"/>
-      <w:r>
-        <w:t>e.g.</w:t>
-      </w:r>
-      <w:proofErr w:type="gramEnd"/>
-      <w:r>
-        <w:t xml:space="preserve"> highly cited researchers</w:t>
-      </w:r>
-      <w:r>
-        <w:t xml:space="preserve">). </w:t>
-      </w:r>
-      <w:r>
-        <w:t xml:space="preserve"> </w:t>
+        <w:t xml:space="preserve">Please keep your affiliation just to ONE not more (if too many, the paper will not be counted towards some metrics – e.g. highly cited researchers).  </w:t>
       </w:r>
     </w:p>
   </w:comment>
@@ -47405,10 +46634,7 @@
         <w:annotationRef/>
       </w:r>
       <w:r>
-        <w:t>I may just leave this like this for now</w:t>
-      </w:r>
-      <w:r>
-        <w:t xml:space="preserve"> – I have added some contrast</w:t>
+        <w:t>I may just leave this like this for now – I have added some contrast</w:t>
       </w:r>
     </w:p>
   </w:comment>
@@ -47456,13 +46682,7 @@
         <w:annotationRef/>
       </w:r>
       <w:r>
-        <w:t xml:space="preserve">Need to note that the inverse of variance is the weight of fixed-effect models – the weight of random effects model </w:t>
-      </w:r>
-      <w:r>
-        <w:t>is</w:t>
-      </w:r>
-      <w:r>
-        <w:t xml:space="preserve"> different</w:t>
+        <w:t>Need to note that the inverse of variance is the weight of fixed-effect models – the weight of random effects model is different</w:t>
       </w:r>
     </w:p>
   </w:comment>
@@ -47523,15 +46743,7 @@
         <w:annotationRef/>
       </w:r>
       <w:r>
-        <w:t xml:space="preserve">B: </w:t>
-      </w:r>
-      <w:proofErr w:type="spellStart"/>
-      <w:r>
-        <w:t>prec</w:t>
-      </w:r>
-      <w:proofErr w:type="spellEnd"/>
-      <w:r>
-        <w:t xml:space="preserve"> x effect size – pub bias asymmetry (I like precision more than SE). </w:t>
+        <w:t xml:space="preserve">B: prec x effect size – pub bias asymmetry (I like precision more than SE). </w:t>
       </w:r>
     </w:p>
     <w:p>
@@ -47588,10 +46800,7 @@
         <w:annotationRef/>
       </w:r>
       <w:r>
-        <w:t xml:space="preserve">I am leaving as it is </w:t>
-      </w:r>
-      <w:r>
-        <w:t xml:space="preserve">– we want to mention 4 things (in relation to Figure 1) and sample size will become important. And I always like a bit of history which is important and interesting. </w:t>
+        <w:t xml:space="preserve">I am leaving as it is – we want to mention 4 things (in relation to Figure 1) and sample size will become important. And I always like a bit of history which is important and interesting. </w:t>
       </w:r>
     </w:p>
   </w:comment>
@@ -47898,13 +47107,7 @@
         <w:annotationRef/>
       </w:r>
       <w:r>
-        <w:t xml:space="preserve">Describe these 3 </w:t>
-      </w:r>
-      <w:r>
-        <w:t>scenarios</w:t>
-      </w:r>
-      <w:r>
-        <w:t xml:space="preserve"> – but they are assuming one true effect</w:t>
+        <w:t>Describe these 3 scenarios – but they are assuming one true effect</w:t>
       </w:r>
     </w:p>
     <w:p>
@@ -47917,10 +47120,7 @@
         <w:pStyle w:val="CommentText"/>
       </w:pPr>
       <w:r>
-        <w:t xml:space="preserve">I can probably do 4 </w:t>
-      </w:r>
-      <w:r>
-        <w:t>scenarios or just 2</w:t>
+        <w:t>I can probably do 4 scenarios or just 2</w:t>
       </w:r>
     </w:p>
   </w:comment>
@@ -47997,31 +47197,7 @@
         <w:annotationRef/>
       </w:r>
       <w:r>
-        <w:t xml:space="preserve">Dan said - Good choice to use </w:t>
-      </w:r>
-      <w:proofErr w:type="spellStart"/>
-      <w:r>
-        <w:t>ui</w:t>
-      </w:r>
-      <w:proofErr w:type="spellEnd"/>
-      <w:r>
-        <w:t xml:space="preserve"> instead of </w:t>
-      </w:r>
-      <w:proofErr w:type="spellStart"/>
-      <w:r>
-        <w:t>ei</w:t>
-      </w:r>
-      <w:proofErr w:type="spellEnd"/>
-      <w:r>
-        <w:t xml:space="preserve"> as I suspect it would get confused with “</w:t>
-      </w:r>
-      <w:proofErr w:type="spellStart"/>
-      <w:r>
-        <w:t>resid</w:t>
-      </w:r>
-      <w:proofErr w:type="spellEnd"/>
-      <w:r>
-        <w:t>” below…</w:t>
+        <w:t>Dan said - Good choice to use ui instead of ei as I suspect it would get confused with “resid” below…</w:t>
       </w:r>
       <w:r>
         <w:rPr>
@@ -48126,15 +47302,7 @@
         <w:annotationRef/>
       </w:r>
       <w:r>
-        <w:t xml:space="preserve">The </w:t>
-      </w:r>
-      <w:proofErr w:type="spellStart"/>
-      <w:r>
-        <w:t>metafor</w:t>
-      </w:r>
-      <w:proofErr w:type="spellEnd"/>
-      <w:r>
-        <w:t xml:space="preserve"> function aggregate allows us to use the formula 30</w:t>
+        <w:t>The metafor function aggregate allows us to use the formula 30</w:t>
       </w:r>
     </w:p>
   </w:comment>
@@ -48203,13 +47371,8 @@
         <w:annotationRef/>
       </w:r>
       <w:r>
-        <w:t xml:space="preserve">I could do this but leaving some work for </w:t>
-      </w:r>
-      <w:proofErr w:type="spellStart"/>
-      <w:r>
-        <w:t>coauthors</w:t>
-      </w:r>
-      <w:proofErr w:type="spellEnd"/>
+        <w:t>I could do this but leaving some work for coauthors</w:t>
+      </w:r>
     </w:p>
   </w:comment>
 </w:comments>
@@ -48394,11 +47557,6 @@
         <w:docPartUnique/>
       </w:docPartObj>
     </w:sdtPr>
-    <w:sdtEndPr>
-      <w:rPr>
-        <w:rStyle w:val="PageNumber"/>
-      </w:rPr>
-    </w:sdtEndPr>
     <w:sdtContent>
       <w:p>
         <w:pPr>
@@ -48451,11 +47609,6 @@
         <w:docPartUnique/>
       </w:docPartObj>
     </w:sdtPr>
-    <w:sdtEndPr>
-      <w:rPr>
-        <w:rStyle w:val="PageNumber"/>
-      </w:rPr>
-    </w:sdtEndPr>
     <w:sdtContent>
       <w:p>
         <w:pPr>
@@ -52333,7 +51486,7 @@
 </file>
 
 <file path=customXml/itemProps1.xml><?xml version="1.0" encoding="utf-8"?>
-<ds:datastoreItem xmlns:ds="http://schemas.openxmlformats.org/officeDocument/2006/customXml" ds:itemID="{C9017597-365F-6349-9A9B-072012E8F9D1}">
+<ds:datastoreItem xmlns:ds="http://schemas.openxmlformats.org/officeDocument/2006/customXml" ds:itemID="{688963AE-9ACA-144C-8993-8B57891EF809}">
   <ds:schemaRefs>
     <ds:schemaRef ds:uri="http://schemas.openxmlformats.org/officeDocument/2006/bibliography"/>
   </ds:schemaRefs>
@@ -52341,7 +51494,7 @@
 </file>
 
 <file path=customXml/itemProps2.xml><?xml version="1.0" encoding="utf-8"?>
-<ds:datastoreItem xmlns:ds="http://schemas.openxmlformats.org/officeDocument/2006/customXml" ds:itemID="{688963AE-9ACA-144C-8993-8B57891EF809}">
+<ds:datastoreItem xmlns:ds="http://schemas.openxmlformats.org/officeDocument/2006/customXml" ds:itemID="{C9017597-365F-6349-9A9B-072012E8F9D1}">
   <ds:schemaRefs>
     <ds:schemaRef ds:uri="http://schemas.openxmlformats.org/officeDocument/2006/bibliography"/>
   </ds:schemaRefs>

</xml_diff>